<commit_message>
tambah index.php buat ditanyain dan statistik data
</commit_message>
<xml_diff>
--- a/doc/Dokumen Penting/Formulir Pendaftaran Presentasi Skripsi 1 v2.docx
+++ b/doc/Dokumen Penting/Formulir Pendaftaran Presentasi Skripsi 1 v2.docx
@@ -7,7 +7,7 @@
         <w:spacing w:after="0"/>
         <w:rPr>
           <w:b/>
-          <w:sz w:val="40"/>
+          <w:sz w:val="36"/>
           <w:szCs w:val="36"/>
         </w:rPr>
       </w:pPr>
@@ -15,13 +15,13 @@
         <w:rPr>
           <w:b/>
           <w:noProof/>
-          <w:sz w:val="40"/>
+          <w:sz w:val="36"/>
           <w:szCs w:val="36"/>
         </w:rPr>
         <mc:AlternateContent>
           <mc:Choice Requires="wps">
             <w:drawing>
-              <wp:anchor distT="0" distB="0" distL="114300" distR="114300" simplePos="0" relativeHeight="251679744" behindDoc="0" locked="0" layoutInCell="1" allowOverlap="1" wp14:anchorId="7F1368D8" wp14:editId="26AA2DF1">
+              <wp:anchor distT="0" distB="0" distL="114300" distR="114300" simplePos="0" relativeHeight="251679744" behindDoc="0" locked="0" layoutInCell="1" allowOverlap="1" wp14:editId="36B11C9B">
                 <wp:simplePos x="0" y="0"/>
                 <wp:positionH relativeFrom="column">
                   <wp:posOffset>884555</wp:posOffset>
@@ -198,10 +198,9 @@
       <w:r>
         <w:rPr>
           <w:noProof/>
-          <w:sz w:val="24"/>
         </w:rPr>
         <w:drawing>
-          <wp:inline distT="0" distB="0" distL="0" distR="0" wp14:anchorId="4EFC0550" wp14:editId="3564C0A1">
+          <wp:inline distT="0" distB="0" distL="0" distR="0" wp14:anchorId="561ACF24" wp14:editId="5D8982B3">
             <wp:extent cx="781050" cy="781050"/>
             <wp:effectExtent l="0" t="0" r="0" b="0"/>
             <wp:docPr id="7" name="Picture 7" descr="Universitas Katolik Parahyangan"/>
@@ -256,7 +255,7 @@
         <w:jc w:val="center"/>
         <w:rPr>
           <w:b/>
-          <w:sz w:val="8"/>
+          <w:sz w:val="6"/>
           <w:szCs w:val="36"/>
         </w:rPr>
       </w:pPr>
@@ -267,14 +266,14 @@
         <w:jc w:val="center"/>
         <w:rPr>
           <w:b/>
-          <w:sz w:val="40"/>
+          <w:sz w:val="38"/>
           <w:szCs w:val="36"/>
         </w:rPr>
       </w:pPr>
       <w:r>
         <w:rPr>
           <w:b/>
-          <w:sz w:val="40"/>
+          <w:sz w:val="38"/>
           <w:szCs w:val="36"/>
         </w:rPr>
         <w:t xml:space="preserve">FORMULIR PENDAFTARAN </w:t>
@@ -282,7 +281,7 @@
       <w:r>
         <w:rPr>
           <w:b/>
-          <w:sz w:val="40"/>
+          <w:sz w:val="38"/>
           <w:szCs w:val="36"/>
         </w:rPr>
         <w:t>PRESENTASI</w:t>
@@ -290,7 +289,7 @@
       <w:r>
         <w:rPr>
           <w:b/>
-          <w:sz w:val="40"/>
+          <w:sz w:val="38"/>
           <w:szCs w:val="36"/>
         </w:rPr>
         <w:t xml:space="preserve"> </w:t>
@@ -298,7 +297,7 @@
       <w:r>
         <w:rPr>
           <w:b/>
-          <w:sz w:val="40"/>
+          <w:sz w:val="38"/>
           <w:szCs w:val="36"/>
         </w:rPr>
         <w:t>S</w:t>
@@ -306,7 +305,7 @@
       <w:r>
         <w:rPr>
           <w:b/>
-          <w:sz w:val="40"/>
+          <w:sz w:val="38"/>
           <w:szCs w:val="36"/>
         </w:rPr>
         <w:t>KRIPSI</w:t>
@@ -314,7 +313,7 @@
       <w:r>
         <w:rPr>
           <w:b/>
-          <w:sz w:val="40"/>
+          <w:sz w:val="38"/>
           <w:szCs w:val="36"/>
         </w:rPr>
         <w:t xml:space="preserve"> 1</w:t>
@@ -326,65 +325,33 @@
         <w:jc w:val="center"/>
         <w:rPr>
           <w:b/>
+          <w:sz w:val="28"/>
+          <w:szCs w:val="24"/>
+        </w:rPr>
+      </w:pPr>
+      <w:r>
+        <w:rPr>
+          <w:b/>
+          <w:sz w:val="28"/>
+          <w:szCs w:val="26"/>
+        </w:rPr>
+        <w:t>Semester:</w:t>
+      </w:r>
+      <w:r>
+        <w:rPr>
+          <w:b/>
+          <w:sz w:val="26"/>
+          <w:szCs w:val="24"/>
+        </w:rPr>
+        <w:t xml:space="preserve">  </w:t>
+      </w:r>
+      <w:r>
+        <w:rPr>
+          <w:b/>
           <w:sz w:val="32"/>
           <w:szCs w:val="24"/>
         </w:rPr>
-      </w:pPr>
-      <w:r>
-        <w:rPr>
-          <w:b/>
-          <w:sz w:val="32"/>
-          <w:szCs w:val="26"/>
-        </w:rPr>
-        <w:t>Semester:</w:t>
-      </w:r>
-      <w:r>
-        <w:rPr>
-          <w:b/>
-          <w:sz w:val="28"/>
-          <w:szCs w:val="24"/>
-        </w:rPr>
-        <w:t xml:space="preserve">  </w:t>
-      </w:r>
-      <w:r>
-        <w:rPr>
-          <w:b/>
-          <w:sz w:val="36"/>
-          <w:szCs w:val="24"/>
-        </w:rPr>
-        <w:t>Ganjil</w:t>
-      </w:r>
-      <w:r>
-        <w:rPr>
-          <w:b/>
-          <w:sz w:val="36"/>
-          <w:szCs w:val="24"/>
-        </w:rPr>
-        <w:t xml:space="preserve"> </w:t>
-      </w:r>
-      <w:r>
-        <w:rPr>
-          <w:b/>
-          <w:sz w:val="36"/>
-          <w:szCs w:val="24"/>
-        </w:rPr>
-        <w:t>20</w:t>
-      </w:r>
-      <w:r>
-        <w:rPr>
-          <w:b/>
-          <w:sz w:val="36"/>
-          <w:szCs w:val="24"/>
-        </w:rPr>
-        <w:t>15</w:t>
-      </w:r>
-      <w:r>
-        <w:rPr>
-          <w:b/>
-          <w:sz w:val="36"/>
-          <w:szCs w:val="24"/>
-        </w:rPr>
-        <w:t>/2016</w:t>
+        <w:t>Ganjil/Genap* 20……. /20…….</w:t>
       </w:r>
     </w:p>
     <w:p>
@@ -392,7 +359,7 @@
         <w:spacing w:after="0" w:line="480" w:lineRule="auto"/>
         <w:rPr>
           <w:b/>
-          <w:sz w:val="20"/>
+          <w:sz w:val="18"/>
           <w:szCs w:val="26"/>
         </w:rPr>
       </w:pPr>
@@ -402,7 +369,7 @@
         <w:spacing w:after="0" w:line="480" w:lineRule="auto"/>
         <w:rPr>
           <w:b/>
-          <w:sz w:val="20"/>
+          <w:sz w:val="18"/>
           <w:szCs w:val="26"/>
         </w:rPr>
       </w:pPr>
@@ -410,13 +377,13 @@
         <w:rPr>
           <w:b/>
           <w:noProof/>
-          <w:sz w:val="32"/>
+          <w:sz w:val="28"/>
           <w:szCs w:val="36"/>
         </w:rPr>
         <mc:AlternateContent>
           <mc:Choice Requires="wps">
             <w:drawing>
-              <wp:anchor distT="0" distB="0" distL="114300" distR="114300" simplePos="0" relativeHeight="251681792" behindDoc="0" locked="0" layoutInCell="1" allowOverlap="1" wp14:anchorId="33E6E8B2" wp14:editId="3C79B866">
+              <wp:anchor distT="0" distB="0" distL="114300" distR="114300" simplePos="0" relativeHeight="251681792" behindDoc="0" locked="0" layoutInCell="1" allowOverlap="1" wp14:anchorId="723BDD20" wp14:editId="7D9F07F0">
                 <wp:simplePos x="0" y="0"/>
                 <wp:positionH relativeFrom="column">
                   <wp:posOffset>2723990</wp:posOffset>
@@ -463,15 +430,10 @@
                             <w:pPr>
                               <w:spacing w:after="0"/>
                               <w:rPr>
-                                <w:szCs w:val="24"/>
+                                <w:sz w:val="36"/>
+                                <w:szCs w:val="36"/>
                               </w:rPr>
                             </w:pPr>
-                            <w:r>
-                              <w:rPr>
-                                <w:szCs w:val="24"/>
-                              </w:rPr>
-                              <w:t>Tommy Adhitya The</w:t>
-                            </w:r>
                           </w:p>
                         </w:txbxContent>
                       </wps:txbx>
@@ -499,15 +461,10 @@
                       <w:pPr>
                         <w:spacing w:after="0"/>
                         <w:rPr>
-                          <w:szCs w:val="24"/>
+                          <w:sz w:val="36"/>
+                          <w:szCs w:val="36"/>
                         </w:rPr>
                       </w:pPr>
-                      <w:r>
-                        <w:rPr>
-                          <w:szCs w:val="24"/>
-                        </w:rPr>
-                        <w:t>Tommy Adhitya The</w:t>
-                      </w:r>
                     </w:p>
                   </w:txbxContent>
                 </v:textbox>
@@ -520,13 +477,13 @@
         <w:rPr>
           <w:b/>
           <w:noProof/>
-          <w:sz w:val="32"/>
+          <w:sz w:val="28"/>
           <w:szCs w:val="36"/>
         </w:rPr>
         <mc:AlternateContent>
           <mc:Choice Requires="wps">
             <w:drawing>
-              <wp:anchor distT="0" distB="0" distL="114300" distR="114300" simplePos="0" relativeHeight="251659264" behindDoc="0" locked="0" layoutInCell="1" allowOverlap="1" wp14:anchorId="07239F2A" wp14:editId="7C9DC507">
+              <wp:anchor distT="0" distB="0" distL="114300" distR="114300" simplePos="0" relativeHeight="251659264" behindDoc="0" locked="0" layoutInCell="1" allowOverlap="1" wp14:anchorId="59007101" wp14:editId="00FC2615">
                 <wp:simplePos x="0" y="0"/>
                 <wp:positionH relativeFrom="column">
                   <wp:posOffset>914400</wp:posOffset>
@@ -573,15 +530,10 @@
                             <w:pPr>
                               <w:spacing w:after="0"/>
                               <w:rPr>
-                                <w:szCs w:val="24"/>
+                                <w:sz w:val="36"/>
+                                <w:szCs w:val="36"/>
                               </w:rPr>
                             </w:pPr>
-                            <w:r>
-                              <w:rPr>
-                                <w:szCs w:val="24"/>
-                              </w:rPr>
-                              <w:t>2012730031</w:t>
-                            </w:r>
                           </w:p>
                         </w:txbxContent>
                       </wps:txbx>
@@ -609,15 +561,10 @@
                       <w:pPr>
                         <w:spacing w:after="0"/>
                         <w:rPr>
-                          <w:szCs w:val="24"/>
+                          <w:sz w:val="36"/>
+                          <w:szCs w:val="36"/>
                         </w:rPr>
                       </w:pPr>
-                      <w:r>
-                        <w:rPr>
-                          <w:szCs w:val="24"/>
-                        </w:rPr>
-                        <w:t>2012730031</w:t>
-                      </w:r>
                     </w:p>
                   </w:txbxContent>
                 </v:textbox>
@@ -629,7 +576,7 @@
       <w:r>
         <w:rPr>
           <w:b/>
-          <w:sz w:val="20"/>
+          <w:sz w:val="18"/>
           <w:szCs w:val="26"/>
         </w:rPr>
         <w:t>Presentasi</w:t>
@@ -637,7 +584,7 @@
       <w:r>
         <w:rPr>
           <w:b/>
-          <w:sz w:val="20"/>
+          <w:sz w:val="18"/>
           <w:szCs w:val="26"/>
         </w:rPr>
         <w:t xml:space="preserve"> </w:t>
@@ -645,7 +592,7 @@
       <w:r>
         <w:rPr>
           <w:b/>
-          <w:sz w:val="20"/>
+          <w:sz w:val="18"/>
           <w:szCs w:val="26"/>
         </w:rPr>
         <w:t>Skripsi</w:t>
@@ -653,7 +600,7 @@
       <w:r>
         <w:rPr>
           <w:b/>
-          <w:sz w:val="20"/>
+          <w:sz w:val="18"/>
           <w:szCs w:val="26"/>
         </w:rPr>
         <w:t xml:space="preserve"> </w:t>
@@ -661,7 +608,7 @@
       <w:r>
         <w:rPr>
           <w:b/>
-          <w:sz w:val="20"/>
+          <w:sz w:val="18"/>
           <w:szCs w:val="26"/>
         </w:rPr>
         <w:t xml:space="preserve">1 </w:t>
@@ -669,7 +616,7 @@
       <w:r>
         <w:rPr>
           <w:b/>
-          <w:sz w:val="20"/>
+          <w:sz w:val="18"/>
           <w:szCs w:val="26"/>
         </w:rPr>
         <w:t>untuk</w:t>
@@ -677,7 +624,7 @@
       <w:r>
         <w:rPr>
           <w:b/>
-          <w:sz w:val="20"/>
+          <w:sz w:val="18"/>
           <w:szCs w:val="26"/>
         </w:rPr>
         <w:t xml:space="preserve">: </w:t>
@@ -688,6 +635,7 @@
         <w:spacing w:after="0" w:line="480" w:lineRule="auto"/>
         <w:rPr>
           <w:b/>
+          <w:sz w:val="20"/>
           <w:szCs w:val="24"/>
         </w:rPr>
       </w:pPr>
@@ -695,13 +643,13 @@
         <w:rPr>
           <w:b/>
           <w:noProof/>
-          <w:sz w:val="36"/>
+          <w:sz w:val="32"/>
           <w:szCs w:val="36"/>
         </w:rPr>
         <mc:AlternateContent>
           <mc:Choice Requires="wps">
             <w:drawing>
-              <wp:anchor distT="0" distB="0" distL="114300" distR="114300" simplePos="0" relativeHeight="251683840" behindDoc="0" locked="0" layoutInCell="1" allowOverlap="1" wp14:anchorId="24C4AD07" wp14:editId="282E9A12">
+              <wp:anchor distT="0" distB="0" distL="114300" distR="114300" simplePos="0" relativeHeight="251683840" behindDoc="0" locked="0" layoutInCell="1" allowOverlap="1" wp14:anchorId="7A429A94" wp14:editId="68311121">
                 <wp:simplePos x="0" y="0"/>
                 <wp:positionH relativeFrom="column">
                   <wp:posOffset>912020</wp:posOffset>
@@ -748,35 +696,10 @@
                             <w:pPr>
                               <w:spacing w:after="0"/>
                               <w:rPr>
-                                <w:szCs w:val="24"/>
+                                <w:sz w:val="36"/>
+                                <w:szCs w:val="36"/>
                               </w:rPr>
                             </w:pPr>
-                            <w:r>
-                              <w:rPr>
-                                <w:i/>
-                                <w:szCs w:val="24"/>
-                              </w:rPr>
-                              <w:t>Porting</w:t>
-                            </w:r>
-                            <w:r>
-                              <w:rPr>
-                                <w:szCs w:val="24"/>
-                              </w:rPr>
-                              <w:t xml:space="preserve"> PHP menjadi Java/Play Framework (Studi Kasus KIRI </w:t>
-                            </w:r>
-                            <w:r>
-                              <w:rPr>
-                                <w:i/>
-                                <w:szCs w:val="24"/>
-                              </w:rPr>
-                              <w:t>Dashboard Server Side</w:t>
-                            </w:r>
-                            <w:r>
-                              <w:rPr>
-                                <w:szCs w:val="24"/>
-                              </w:rPr>
-                              <w:t>)</w:t>
-                            </w:r>
                           </w:p>
                         </w:txbxContent>
                       </wps:txbx>
@@ -804,35 +727,10 @@
                       <w:pPr>
                         <w:spacing w:after="0"/>
                         <w:rPr>
-                          <w:szCs w:val="24"/>
+                          <w:sz w:val="36"/>
+                          <w:szCs w:val="36"/>
                         </w:rPr>
                       </w:pPr>
-                      <w:r>
-                        <w:rPr>
-                          <w:i/>
-                          <w:szCs w:val="24"/>
-                        </w:rPr>
-                        <w:t>Porting</w:t>
-                      </w:r>
-                      <w:r>
-                        <w:rPr>
-                          <w:szCs w:val="24"/>
-                        </w:rPr>
-                        <w:t xml:space="preserve"> PHP menjadi Java/Play Framework (Studi Kasus KIRI </w:t>
-                      </w:r>
-                      <w:r>
-                        <w:rPr>
-                          <w:i/>
-                          <w:szCs w:val="24"/>
-                        </w:rPr>
-                        <w:t>Dashboard Server Side</w:t>
-                      </w:r>
-                      <w:r>
-                        <w:rPr>
-                          <w:szCs w:val="24"/>
-                        </w:rPr>
-                        <w:t>)</w:t>
-                      </w:r>
                     </w:p>
                   </w:txbxContent>
                 </v:textbox>
@@ -844,7 +742,6 @@
       <w:r>
         <w:rPr>
           <w:b/>
-          <w:sz w:val="24"/>
           <w:szCs w:val="26"/>
         </w:rPr>
         <w:t xml:space="preserve">NPM </w:t>
@@ -852,7 +749,6 @@
       <w:r>
         <w:rPr>
           <w:b/>
-          <w:sz w:val="24"/>
           <w:szCs w:val="26"/>
         </w:rPr>
         <w:t xml:space="preserve">/Nama </w:t>
@@ -860,7 +756,6 @@
       <w:r>
         <w:rPr>
           <w:b/>
-          <w:sz w:val="24"/>
           <w:szCs w:val="26"/>
         </w:rPr>
         <w:t xml:space="preserve">: </w:t>
@@ -868,7 +763,6 @@
       <w:r>
         <w:rPr>
           <w:b/>
-          <w:sz w:val="24"/>
           <w:szCs w:val="26"/>
         </w:rPr>
         <w:tab/>
@@ -876,6 +770,7 @@
       <w:r>
         <w:rPr>
           <w:b/>
+          <w:sz w:val="20"/>
           <w:szCs w:val="24"/>
         </w:rPr>
         <w:tab/>
@@ -883,6 +778,7 @@
       <w:r>
         <w:rPr>
           <w:b/>
+          <w:sz w:val="20"/>
           <w:szCs w:val="24"/>
         </w:rPr>
         <w:tab/>
@@ -890,6 +786,7 @@
       <w:r>
         <w:rPr>
           <w:b/>
+          <w:sz w:val="20"/>
           <w:szCs w:val="24"/>
         </w:rPr>
         <w:tab/>
@@ -897,6 +794,7 @@
       <w:r>
         <w:rPr>
           <w:b/>
+          <w:sz w:val="20"/>
           <w:szCs w:val="24"/>
         </w:rPr>
         <w:tab/>
@@ -904,7 +802,6 @@
       <w:r>
         <w:rPr>
           <w:b/>
-          <w:sz w:val="24"/>
           <w:szCs w:val="26"/>
         </w:rPr>
         <w:t>Nama</w:t>
@@ -912,7 +809,6 @@
       <w:r>
         <w:rPr>
           <w:b/>
-          <w:sz w:val="24"/>
           <w:szCs w:val="26"/>
         </w:rPr>
         <w:t>:</w:t>
@@ -921,6 +817,7 @@
         <w:rPr>
           <w:b/>
           <w:noProof/>
+          <w:sz w:val="20"/>
           <w:szCs w:val="24"/>
         </w:rPr>
         <w:t xml:space="preserve"> </w:t>
@@ -931,14 +828,12 @@
         <w:spacing w:after="0" w:line="360" w:lineRule="auto"/>
         <w:rPr>
           <w:b/>
-          <w:sz w:val="24"/>
           <w:szCs w:val="26"/>
         </w:rPr>
       </w:pPr>
       <w:r>
         <w:rPr>
           <w:b/>
-          <w:sz w:val="24"/>
           <w:szCs w:val="26"/>
         </w:rPr>
         <w:t>Topik</w:t>
@@ -946,7 +841,6 @@
       <w:r>
         <w:rPr>
           <w:b/>
-          <w:sz w:val="24"/>
           <w:szCs w:val="26"/>
         </w:rPr>
         <w:t xml:space="preserve"> </w:t>
@@ -954,7 +848,6 @@
       <w:r>
         <w:rPr>
           <w:b/>
-          <w:sz w:val="24"/>
           <w:szCs w:val="26"/>
         </w:rPr>
         <w:t>Skripsi</w:t>
@@ -962,7 +855,6 @@
       <w:r>
         <w:rPr>
           <w:b/>
-          <w:sz w:val="24"/>
           <w:szCs w:val="26"/>
         </w:rPr>
         <w:t xml:space="preserve"> </w:t>
@@ -970,7 +862,6 @@
       <w:r>
         <w:rPr>
           <w:b/>
-          <w:sz w:val="24"/>
           <w:szCs w:val="26"/>
         </w:rPr>
         <w:t>:</w:t>
@@ -981,7 +872,7 @@
         <w:spacing w:after="0" w:line="480" w:lineRule="auto"/>
         <w:rPr>
           <w:b/>
-          <w:sz w:val="4"/>
+          <w:sz w:val="2"/>
           <w:szCs w:val="26"/>
         </w:rPr>
       </w:pPr>
@@ -1013,14 +904,12 @@
             <w:pPr>
               <w:rPr>
                 <w:b/>
-                <w:sz w:val="24"/>
                 <w:szCs w:val="26"/>
               </w:rPr>
             </w:pPr>
             <w:r>
               <w:rPr>
                 <w:b/>
-                <w:sz w:val="24"/>
                 <w:szCs w:val="26"/>
               </w:rPr>
               <w:t>Pembimbing Utama/Tunggal</w:t>
@@ -1033,34 +922,18 @@
           </w:tcPr>
           <w:p>
             <w:pPr>
-              <w:spacing w:line="276" w:lineRule="auto"/>
-              <w:rPr>
-                <w:sz w:val="14"/>
+              <w:spacing w:line="480" w:lineRule="auto"/>
+              <w:rPr>
+                <w:sz w:val="16"/>
                 <w:szCs w:val="16"/>
               </w:rPr>
             </w:pPr>
             <w:r>
               <w:rPr>
-                <w:sz w:val="14"/>
+                <w:sz w:val="12"/>
                 <w:szCs w:val="16"/>
               </w:rPr>
               <w:t>Nama:</w:t>
-            </w:r>
-          </w:p>
-          <w:p>
-            <w:pPr>
-              <w:spacing w:line="276" w:lineRule="auto"/>
-              <w:rPr>
-                <w:sz w:val="18"/>
-                <w:szCs w:val="16"/>
-              </w:rPr>
-            </w:pPr>
-            <w:r>
-              <w:rPr>
-                <w:sz w:val="24"/>
-                <w:szCs w:val="16"/>
-              </w:rPr>
-              <w:t>Pascal Alfadian, M.Com.</w:t>
             </w:r>
           </w:p>
         </w:tc>
@@ -1073,14 +946,12 @@
             <w:pPr>
               <w:rPr>
                 <w:b/>
-                <w:sz w:val="24"/>
                 <w:szCs w:val="26"/>
               </w:rPr>
             </w:pPr>
             <w:r>
               <w:rPr>
                 <w:b/>
-                <w:sz w:val="24"/>
                 <w:szCs w:val="26"/>
               </w:rPr>
               <w:t>Pembimbing Pendamping</w:t>
@@ -1093,34 +964,18 @@
           </w:tcPr>
           <w:p>
             <w:pPr>
-              <w:spacing w:line="276" w:lineRule="auto"/>
-              <w:rPr>
-                <w:sz w:val="14"/>
+              <w:spacing w:line="480" w:lineRule="auto"/>
+              <w:rPr>
+                <w:sz w:val="16"/>
                 <w:szCs w:val="16"/>
               </w:rPr>
             </w:pPr>
             <w:r>
               <w:rPr>
-                <w:sz w:val="14"/>
+                <w:sz w:val="12"/>
                 <w:szCs w:val="16"/>
               </w:rPr>
               <w:t>Nama:</w:t>
-            </w:r>
-          </w:p>
-          <w:p>
-            <w:pPr>
-              <w:spacing w:line="480" w:lineRule="auto"/>
-              <w:rPr>
-                <w:sz w:val="18"/>
-                <w:szCs w:val="16"/>
-              </w:rPr>
-            </w:pPr>
-            <w:r>
-              <w:rPr>
-                <w:sz w:val="24"/>
-                <w:szCs w:val="16"/>
-              </w:rPr>
-              <w:t>Tidak ada</w:t>
             </w:r>
           </w:p>
         </w:tc>
@@ -1131,14 +986,14 @@
         <w:spacing w:after="0" w:line="240" w:lineRule="auto"/>
         <w:rPr>
           <w:b/>
-          <w:sz w:val="20"/>
+          <w:sz w:val="18"/>
           <w:szCs w:val="26"/>
         </w:rPr>
       </w:pPr>
       <w:r>
         <w:rPr>
           <w:b/>
-          <w:sz w:val="20"/>
+          <w:sz w:val="18"/>
           <w:szCs w:val="26"/>
         </w:rPr>
         <w:t>dengan pembimbing :</w:t>
@@ -1149,14 +1004,14 @@
         <w:spacing w:before="120" w:after="0" w:line="360" w:lineRule="auto"/>
         <w:rPr>
           <w:b/>
-          <w:sz w:val="20"/>
+          <w:sz w:val="18"/>
           <w:szCs w:val="26"/>
         </w:rPr>
       </w:pPr>
       <w:r>
         <w:rPr>
           <w:b/>
-          <w:sz w:val="20"/>
+          <w:sz w:val="18"/>
           <w:szCs w:val="26"/>
         </w:rPr>
         <w:t xml:space="preserve"> </w:t>
@@ -1164,7 +1019,7 @@
       <w:r>
         <w:rPr>
           <w:b/>
-          <w:sz w:val="20"/>
+          <w:sz w:val="18"/>
           <w:szCs w:val="26"/>
         </w:rPr>
         <w:t xml:space="preserve">dapat dilaksanakan karena seluruh syarat </w:t>
@@ -1172,7 +1027,7 @@
       <w:r>
         <w:rPr>
           <w:b/>
-          <w:sz w:val="20"/>
+          <w:sz w:val="18"/>
           <w:szCs w:val="26"/>
         </w:rPr>
         <w:t xml:space="preserve">akademik dan </w:t>
@@ -1180,7 +1035,7 @@
       <w:r>
         <w:rPr>
           <w:b/>
-          <w:sz w:val="20"/>
+          <w:sz w:val="18"/>
           <w:szCs w:val="26"/>
         </w:rPr>
         <w:t>admin</w:t>
@@ -1188,7 +1043,7 @@
       <w:r>
         <w:rPr>
           <w:b/>
-          <w:sz w:val="20"/>
+          <w:sz w:val="18"/>
           <w:szCs w:val="26"/>
         </w:rPr>
         <w:t xml:space="preserve">istrasi untuk pelaksanaan sidang skripsi </w:t>
@@ -1196,7 +1051,7 @@
       <w:r>
         <w:rPr>
           <w:b/>
-          <w:sz w:val="20"/>
+          <w:sz w:val="18"/>
           <w:szCs w:val="26"/>
         </w:rPr>
         <w:t>tersebut sudah terpenuhi.</w:t>
@@ -1207,7 +1062,7 @@
         <w:spacing w:before="120" w:after="0" w:line="360" w:lineRule="auto"/>
         <w:rPr>
           <w:b/>
-          <w:sz w:val="20"/>
+          <w:sz w:val="18"/>
           <w:szCs w:val="26"/>
         </w:rPr>
       </w:pPr>
@@ -1217,14 +1072,14 @@
         <w:spacing w:after="0" w:line="480" w:lineRule="auto"/>
         <w:rPr>
           <w:b/>
-          <w:sz w:val="20"/>
+          <w:sz w:val="18"/>
           <w:szCs w:val="26"/>
         </w:rPr>
       </w:pPr>
       <w:r>
         <w:rPr>
           <w:b/>
-          <w:sz w:val="20"/>
+          <w:sz w:val="18"/>
           <w:szCs w:val="26"/>
         </w:rPr>
         <w:t>Jadwal ujian</w:t>
@@ -1232,7 +1087,7 @@
       <w:r>
         <w:rPr>
           <w:b/>
-          <w:sz w:val="20"/>
+          <w:sz w:val="18"/>
           <w:szCs w:val="26"/>
         </w:rPr>
         <w:t>/kuliah</w:t>
@@ -1240,7 +1095,7 @@
       <w:r>
         <w:rPr>
           <w:b/>
-          <w:sz w:val="20"/>
+          <w:sz w:val="18"/>
           <w:szCs w:val="26"/>
         </w:rPr>
         <w:t xml:space="preserve"> mahasiswa pada saat pelaksanaan sidang adalah sbb :</w:t>
@@ -1273,14 +1128,12 @@
             <w:pPr>
               <w:rPr>
                 <w:b/>
-                <w:sz w:val="24"/>
                 <w:szCs w:val="26"/>
               </w:rPr>
             </w:pPr>
             <w:r>
               <w:rPr>
                 <w:b/>
-                <w:sz w:val="24"/>
                 <w:szCs w:val="26"/>
               </w:rPr>
               <w:t>Hari/Tanggal/Jam</w:t>
@@ -1296,14 +1149,12 @@
             <w:pPr>
               <w:rPr>
                 <w:b/>
-                <w:sz w:val="24"/>
                 <w:szCs w:val="26"/>
               </w:rPr>
             </w:pPr>
             <w:r>
               <w:rPr>
                 <w:b/>
-                <w:sz w:val="24"/>
                 <w:szCs w:val="26"/>
               </w:rPr>
               <w:t xml:space="preserve">Mata Kuliah </w:t>
@@ -1319,14 +1170,12 @@
             <w:pPr>
               <w:rPr>
                 <w:b/>
-                <w:sz w:val="24"/>
                 <w:szCs w:val="26"/>
               </w:rPr>
             </w:pPr>
             <w:r>
               <w:rPr>
                 <w:b/>
-                <w:sz w:val="24"/>
                 <w:szCs w:val="26"/>
               </w:rPr>
               <w:t>Hari/Tanggal/Jam</w:t>
@@ -1342,14 +1191,12 @@
             <w:pPr>
               <w:rPr>
                 <w:b/>
-                <w:sz w:val="24"/>
                 <w:szCs w:val="26"/>
               </w:rPr>
             </w:pPr>
             <w:r>
               <w:rPr>
                 <w:b/>
-                <w:sz w:val="24"/>
                 <w:szCs w:val="26"/>
               </w:rPr>
               <w:t xml:space="preserve">Mata Kuliah </w:t>
@@ -1369,33 +1216,16 @@
             <w:pPr>
               <w:rPr>
                 <w:b/>
-                <w:sz w:val="24"/>
                 <w:szCs w:val="26"/>
               </w:rPr>
             </w:pPr>
             <w:r>
               <w:rPr>
                 <w:b/>
-                <w:sz w:val="20"/>
+                <w:sz w:val="18"/>
                 <w:szCs w:val="16"/>
               </w:rPr>
               <w:t>1.</w:t>
-            </w:r>
-            <w:r>
-              <w:rPr>
-                <w:b/>
-                <w:sz w:val="20"/>
-                <w:szCs w:val="16"/>
-              </w:rPr>
-              <w:t xml:space="preserve"> </w:t>
-            </w:r>
-            <w:r>
-              <w:rPr>
-                <w:b/>
-                <w:sz w:val="20"/>
-                <w:szCs w:val="16"/>
-              </w:rPr>
-              <w:t>Selasa/8 Desember 2015/08:00-10:59</w:t>
             </w:r>
           </w:p>
         </w:tc>
@@ -1407,17 +1237,10 @@
             <w:pPr>
               <w:spacing w:line="480" w:lineRule="auto"/>
               <w:rPr>
-                <w:sz w:val="14"/>
+                <w:sz w:val="12"/>
                 <w:szCs w:val="16"/>
               </w:rPr>
             </w:pPr>
-            <w:r>
-              <w:rPr>
-                <w:sz w:val="16"/>
-                <w:szCs w:val="16"/>
-              </w:rPr>
-              <w:t>Desain Antarmuka Grafis</w:t>
-            </w:r>
           </w:p>
         </w:tc>
         <w:tc>
@@ -1428,17 +1251,24 @@
             <w:pPr>
               <w:rPr>
                 <w:b/>
-                <w:sz w:val="24"/>
                 <w:szCs w:val="26"/>
               </w:rPr>
             </w:pPr>
             <w:r>
               <w:rPr>
                 <w:b/>
-                <w:sz w:val="20"/>
+                <w:sz w:val="18"/>
                 <w:szCs w:val="16"/>
               </w:rPr>
-              <w:t>6.</w:t>
+              <w:t>6</w:t>
+            </w:r>
+            <w:r>
+              <w:rPr>
+                <w:b/>
+                <w:sz w:val="18"/>
+                <w:szCs w:val="16"/>
+              </w:rPr>
+              <w:t>.</w:t>
             </w:r>
           </w:p>
         </w:tc>
@@ -1450,7 +1280,7 @@
             <w:pPr>
               <w:spacing w:line="480" w:lineRule="auto"/>
               <w:rPr>
-                <w:sz w:val="14"/>
+                <w:sz w:val="12"/>
                 <w:szCs w:val="16"/>
               </w:rPr>
             </w:pPr>
@@ -1469,25 +1299,24 @@
             <w:pPr>
               <w:rPr>
                 <w:b/>
-                <w:sz w:val="24"/>
                 <w:szCs w:val="26"/>
               </w:rPr>
             </w:pPr>
             <w:r>
               <w:rPr>
                 <w:b/>
-                <w:sz w:val="20"/>
+                <w:sz w:val="18"/>
                 <w:szCs w:val="16"/>
               </w:rPr>
-              <w:t>2.</w:t>
+              <w:t>2</w:t>
             </w:r>
             <w:r>
               <w:rPr>
                 <w:b/>
-                <w:sz w:val="20"/>
+                <w:sz w:val="18"/>
                 <w:szCs w:val="16"/>
               </w:rPr>
-              <w:t xml:space="preserve"> Selasa/8 Desember 2015/11:00-13:00</w:t>
+              <w:t>.</w:t>
             </w:r>
           </w:p>
         </w:tc>
@@ -1499,17 +1328,10 @@
             <w:pPr>
               <w:spacing w:line="480" w:lineRule="auto"/>
               <w:rPr>
-                <w:sz w:val="14"/>
+                <w:sz w:val="12"/>
                 <w:szCs w:val="16"/>
               </w:rPr>
             </w:pPr>
-            <w:r>
-              <w:rPr>
-                <w:sz w:val="16"/>
-                <w:szCs w:val="16"/>
-              </w:rPr>
-              <w:t>Manajemen Proses Bisnis</w:t>
-            </w:r>
           </w:p>
         </w:tc>
         <w:tc>
@@ -1520,17 +1342,24 @@
             <w:pPr>
               <w:rPr>
                 <w:b/>
-                <w:sz w:val="24"/>
                 <w:szCs w:val="26"/>
               </w:rPr>
             </w:pPr>
             <w:r>
               <w:rPr>
                 <w:b/>
-                <w:sz w:val="20"/>
+                <w:sz w:val="18"/>
                 <w:szCs w:val="16"/>
               </w:rPr>
-              <w:t>7.</w:t>
+              <w:t>7</w:t>
+            </w:r>
+            <w:r>
+              <w:rPr>
+                <w:b/>
+                <w:sz w:val="18"/>
+                <w:szCs w:val="16"/>
+              </w:rPr>
+              <w:t>.</w:t>
             </w:r>
           </w:p>
         </w:tc>
@@ -1542,7 +1371,7 @@
             <w:pPr>
               <w:spacing w:line="480" w:lineRule="auto"/>
               <w:rPr>
-                <w:sz w:val="14"/>
+                <w:sz w:val="12"/>
                 <w:szCs w:val="16"/>
               </w:rPr>
             </w:pPr>
@@ -1561,25 +1390,24 @@
             <w:pPr>
               <w:rPr>
                 <w:b/>
-                <w:sz w:val="24"/>
                 <w:szCs w:val="26"/>
               </w:rPr>
             </w:pPr>
             <w:r>
               <w:rPr>
                 <w:b/>
-                <w:sz w:val="20"/>
+                <w:sz w:val="18"/>
                 <w:szCs w:val="16"/>
               </w:rPr>
-              <w:t>3.</w:t>
+              <w:t>3</w:t>
             </w:r>
             <w:r>
               <w:rPr>
                 <w:b/>
-                <w:sz w:val="20"/>
+                <w:sz w:val="18"/>
                 <w:szCs w:val="16"/>
               </w:rPr>
-              <w:t xml:space="preserve"> Selasa/15 Desember 2015/08.00-10.00</w:t>
+              <w:t>.</w:t>
             </w:r>
           </w:p>
         </w:tc>
@@ -1591,17 +1419,10 @@
             <w:pPr>
               <w:spacing w:line="480" w:lineRule="auto"/>
               <w:rPr>
-                <w:sz w:val="14"/>
+                <w:sz w:val="12"/>
                 <w:szCs w:val="16"/>
               </w:rPr>
             </w:pPr>
-            <w:r>
-              <w:rPr>
-                <w:sz w:val="16"/>
-                <w:szCs w:val="16"/>
-              </w:rPr>
-              <w:t>Administrasi Jaringan Komputer 3</w:t>
-            </w:r>
           </w:p>
         </w:tc>
         <w:tc>
@@ -1612,17 +1433,24 @@
             <w:pPr>
               <w:rPr>
                 <w:b/>
-                <w:sz w:val="24"/>
                 <w:szCs w:val="26"/>
               </w:rPr>
             </w:pPr>
             <w:r>
               <w:rPr>
                 <w:b/>
-                <w:sz w:val="20"/>
+                <w:sz w:val="18"/>
                 <w:szCs w:val="16"/>
               </w:rPr>
-              <w:t>8.</w:t>
+              <w:t>8</w:t>
+            </w:r>
+            <w:r>
+              <w:rPr>
+                <w:b/>
+                <w:sz w:val="18"/>
+                <w:szCs w:val="16"/>
+              </w:rPr>
+              <w:t>.</w:t>
             </w:r>
           </w:p>
         </w:tc>
@@ -1634,7 +1462,7 @@
             <w:pPr>
               <w:spacing w:line="480" w:lineRule="auto"/>
               <w:rPr>
-                <w:sz w:val="14"/>
+                <w:sz w:val="12"/>
                 <w:szCs w:val="16"/>
               </w:rPr>
             </w:pPr>
@@ -1653,17 +1481,24 @@
             <w:pPr>
               <w:rPr>
                 <w:b/>
-                <w:sz w:val="24"/>
                 <w:szCs w:val="26"/>
               </w:rPr>
             </w:pPr>
             <w:r>
               <w:rPr>
                 <w:b/>
-                <w:sz w:val="20"/>
+                <w:sz w:val="18"/>
                 <w:szCs w:val="16"/>
               </w:rPr>
-              <w:t>4.</w:t>
+              <w:t>4</w:t>
+            </w:r>
+            <w:r>
+              <w:rPr>
+                <w:b/>
+                <w:sz w:val="18"/>
+                <w:szCs w:val="16"/>
+              </w:rPr>
+              <w:t>.</w:t>
             </w:r>
           </w:p>
         </w:tc>
@@ -1675,7 +1510,7 @@
             <w:pPr>
               <w:spacing w:line="480" w:lineRule="auto"/>
               <w:rPr>
-                <w:sz w:val="14"/>
+                <w:sz w:val="12"/>
                 <w:szCs w:val="16"/>
               </w:rPr>
             </w:pPr>
@@ -1689,17 +1524,24 @@
             <w:pPr>
               <w:rPr>
                 <w:b/>
-                <w:sz w:val="24"/>
                 <w:szCs w:val="26"/>
               </w:rPr>
             </w:pPr>
             <w:r>
               <w:rPr>
                 <w:b/>
-                <w:sz w:val="20"/>
+                <w:sz w:val="18"/>
                 <w:szCs w:val="16"/>
               </w:rPr>
-              <w:t>9.</w:t>
+              <w:t>9</w:t>
+            </w:r>
+            <w:r>
+              <w:rPr>
+                <w:b/>
+                <w:sz w:val="18"/>
+                <w:szCs w:val="16"/>
+              </w:rPr>
+              <w:t>.</w:t>
             </w:r>
           </w:p>
         </w:tc>
@@ -1711,7 +1553,7 @@
             <w:pPr>
               <w:spacing w:line="480" w:lineRule="auto"/>
               <w:rPr>
-                <w:sz w:val="14"/>
+                <w:sz w:val="12"/>
                 <w:szCs w:val="16"/>
               </w:rPr>
             </w:pPr>
@@ -1730,17 +1572,24 @@
             <w:pPr>
               <w:rPr>
                 <w:b/>
-                <w:sz w:val="24"/>
                 <w:szCs w:val="26"/>
               </w:rPr>
             </w:pPr>
             <w:r>
               <w:rPr>
                 <w:b/>
-                <w:sz w:val="20"/>
+                <w:sz w:val="18"/>
                 <w:szCs w:val="16"/>
               </w:rPr>
-              <w:t>5.</w:t>
+              <w:t>5</w:t>
+            </w:r>
+            <w:r>
+              <w:rPr>
+                <w:b/>
+                <w:sz w:val="18"/>
+                <w:szCs w:val="16"/>
+              </w:rPr>
+              <w:t>.</w:t>
             </w:r>
           </w:p>
         </w:tc>
@@ -1752,7 +1601,7 @@
             <w:pPr>
               <w:spacing w:line="480" w:lineRule="auto"/>
               <w:rPr>
-                <w:sz w:val="14"/>
+                <w:sz w:val="12"/>
                 <w:szCs w:val="16"/>
               </w:rPr>
             </w:pPr>
@@ -1766,17 +1615,32 @@
             <w:pPr>
               <w:rPr>
                 <w:b/>
-                <w:sz w:val="24"/>
                 <w:szCs w:val="26"/>
               </w:rPr>
             </w:pPr>
             <w:r>
               <w:rPr>
                 <w:b/>
-                <w:sz w:val="20"/>
+                <w:sz w:val="18"/>
                 <w:szCs w:val="16"/>
               </w:rPr>
-              <w:t>10.</w:t>
+              <w:t>1</w:t>
+            </w:r>
+            <w:r>
+              <w:rPr>
+                <w:b/>
+                <w:sz w:val="18"/>
+                <w:szCs w:val="16"/>
+              </w:rPr>
+              <w:t>0</w:t>
+            </w:r>
+            <w:r>
+              <w:rPr>
+                <w:b/>
+                <w:sz w:val="18"/>
+                <w:szCs w:val="16"/>
+              </w:rPr>
+              <w:t>.</w:t>
             </w:r>
           </w:p>
         </w:tc>
@@ -1788,7 +1652,7 @@
             <w:pPr>
               <w:spacing w:line="480" w:lineRule="auto"/>
               <w:rPr>
-                <w:sz w:val="14"/>
+                <w:sz w:val="12"/>
                 <w:szCs w:val="16"/>
               </w:rPr>
             </w:pPr>
@@ -1800,30 +1664,39 @@
       <w:pPr>
         <w:spacing w:after="0" w:line="240" w:lineRule="auto"/>
         <w:rPr>
-          <w:sz w:val="20"/>
+          <w:sz w:val="18"/>
           <w:szCs w:val="20"/>
         </w:rPr>
       </w:pPr>
       <w:r>
         <w:rPr>
-          <w:sz w:val="20"/>
+          <w:sz w:val="18"/>
           <w:szCs w:val="20"/>
         </w:rPr>
         <w:t>PERHATIAN : Kesalahan pengisian dapat mengakibatkan presentasi bentrok dengan jadwal ujian</w:t>
       </w:r>
       <w:r>
         <w:rPr>
-          <w:sz w:val="20"/>
+          <w:sz w:val="18"/>
           <w:szCs w:val="20"/>
         </w:rPr>
         <w:t>/kuliah</w:t>
       </w:r>
-      <w:r>
-        <w:rPr>
-          <w:sz w:val="20"/>
+      <w:bookmarkStart w:id="0" w:name="_GoBack"/>
+      <w:bookmarkEnd w:id="0"/>
+      <w:r>
+        <w:rPr>
+          <w:sz w:val="18"/>
           <w:szCs w:val="20"/>
         </w:rPr>
-        <w:t>. Jika terjadi bentrok karena kesalahan pengisian, maka jadwal presentasi tidak akan diubah !!!</w:t>
+        <w:t>. Jika terjadi bentrok karena kesalahan pengisian, maka jadwal presentasi tidak akan diubah</w:t>
+      </w:r>
+      <w:r>
+        <w:rPr>
+          <w:sz w:val="18"/>
+          <w:szCs w:val="20"/>
+        </w:rPr>
+        <w:t xml:space="preserve"> !!!</w:t>
       </w:r>
     </w:p>
     <w:p>
@@ -1831,7 +1704,7 @@
         <w:spacing w:after="0" w:line="240" w:lineRule="auto"/>
         <w:rPr>
           <w:b/>
-          <w:sz w:val="20"/>
+          <w:sz w:val="18"/>
           <w:szCs w:val="20"/>
         </w:rPr>
       </w:pPr>
@@ -1841,7 +1714,7 @@
         <w:spacing w:after="0" w:line="240" w:lineRule="auto"/>
         <w:rPr>
           <w:b/>
-          <w:sz w:val="20"/>
+          <w:sz w:val="18"/>
           <w:szCs w:val="20"/>
         </w:rPr>
       </w:pPr>
@@ -1852,14 +1725,14 @@
         <w:jc w:val="center"/>
         <w:rPr>
           <w:b/>
-          <w:sz w:val="28"/>
+          <w:sz w:val="26"/>
           <w:szCs w:val="26"/>
         </w:rPr>
       </w:pPr>
       <w:r>
         <w:rPr>
           <w:b/>
-          <w:sz w:val="28"/>
+          <w:sz w:val="26"/>
           <w:szCs w:val="26"/>
         </w:rPr>
         <w:t>Menyetujui,</w:t>
@@ -1886,58 +1759,22 @@
               <w:jc w:val="center"/>
               <w:rPr>
                 <w:b/>
-                <w:sz w:val="28"/>
+                <w:sz w:val="26"/>
                 <w:szCs w:val="26"/>
               </w:rPr>
             </w:pPr>
             <w:r>
               <w:rPr>
-                <w:sz w:val="14"/>
+                <w:sz w:val="12"/>
                 <w:szCs w:val="26"/>
               </w:rPr>
               <w:t>Tgl:</w:t>
             </w:r>
             <w:r>
               <w:rPr>
-                <w:sz w:val="14"/>
-                <w:szCs w:val="26"/>
-              </w:rPr>
-              <w:t xml:space="preserve"> </w:t>
-            </w:r>
-            <w:r>
-              <w:rPr>
-                <w:b/>
-                <w:sz w:val="24"/>
-              </w:rPr>
-              <w:t>1</w:t>
-            </w:r>
-            <w:r>
-              <w:rPr>
-                <w:b/>
-                <w:sz w:val="24"/>
-              </w:rPr>
-              <w:t>/</w:t>
-            </w:r>
-            <w:r>
-              <w:rPr>
-                <w:b/>
-                <w:sz w:val="24"/>
-              </w:rPr>
-              <w:t>Desember</w:t>
-            </w:r>
-            <w:r>
-              <w:rPr>
-                <w:b/>
-                <w:sz w:val="24"/>
-              </w:rPr>
-              <w:t>/20</w:t>
-            </w:r>
-            <w:r>
-              <w:rPr>
-                <w:b/>
-                <w:sz w:val="24"/>
-              </w:rPr>
-              <w:t>15</w:t>
+                <w:b/>
+              </w:rPr>
+              <w:t xml:space="preserve">            /            /20</w:t>
             </w:r>
           </w:p>
         </w:tc>
@@ -1953,13 +1790,13 @@
           <w:p>
             <w:pPr>
               <w:rPr>
-                <w:sz w:val="28"/>
+                <w:sz w:val="26"/>
                 <w:szCs w:val="26"/>
               </w:rPr>
             </w:pPr>
             <w:r>
               <w:rPr>
-                <w:sz w:val="14"/>
+                <w:sz w:val="12"/>
                 <w:szCs w:val="26"/>
               </w:rPr>
               <w:t>Ttd:</w:t>
@@ -1969,7 +1806,7 @@
             <w:pPr>
               <w:jc w:val="center"/>
               <w:rPr>
-                <w:sz w:val="28"/>
+                <w:sz w:val="26"/>
                 <w:szCs w:val="26"/>
               </w:rPr>
             </w:pPr>
@@ -1978,7 +1815,7 @@
             <w:pPr>
               <w:jc w:val="center"/>
               <w:rPr>
-                <w:sz w:val="28"/>
+                <w:sz w:val="26"/>
                 <w:szCs w:val="26"/>
               </w:rPr>
             </w:pPr>
@@ -1987,7 +1824,7 @@
             <w:pPr>
               <w:jc w:val="center"/>
               <w:rPr>
-                <w:sz w:val="28"/>
+                <w:sz w:val="26"/>
                 <w:szCs w:val="26"/>
               </w:rPr>
             </w:pPr>
@@ -1996,7 +1833,7 @@
             <w:pPr>
               <w:jc w:val="center"/>
               <w:rPr>
-                <w:sz w:val="28"/>
+                <w:sz w:val="26"/>
                 <w:szCs w:val="26"/>
               </w:rPr>
             </w:pPr>
@@ -2014,15 +1851,19 @@
               <w:jc w:val="center"/>
               <w:rPr>
                 <w:b/>
-                <w:sz w:val="24"/>
               </w:rPr>
             </w:pPr>
             <w:r>
               <w:rPr>
                 <w:b/>
-                <w:sz w:val="24"/>
-              </w:rPr>
-              <w:t xml:space="preserve">Koordinator Skripsi </w:t>
+              </w:rPr>
+              <w:t xml:space="preserve">Koordinator </w:t>
+            </w:r>
+            <w:r>
+              <w:rPr>
+                <w:b/>
+              </w:rPr>
+              <w:t xml:space="preserve">Skripsi </w:t>
             </w:r>
           </w:p>
         </w:tc>
@@ -2049,58 +1890,22 @@
               <w:jc w:val="center"/>
               <w:rPr>
                 <w:b/>
-                <w:sz w:val="28"/>
+                <w:sz w:val="26"/>
                 <w:szCs w:val="26"/>
               </w:rPr>
             </w:pPr>
             <w:r>
               <w:rPr>
-                <w:sz w:val="14"/>
+                <w:sz w:val="12"/>
                 <w:szCs w:val="26"/>
               </w:rPr>
               <w:t>Tgl:</w:t>
             </w:r>
             <w:r>
               <w:rPr>
-                <w:sz w:val="14"/>
-                <w:szCs w:val="26"/>
-              </w:rPr>
-              <w:t xml:space="preserve"> </w:t>
-            </w:r>
-            <w:r>
-              <w:rPr>
-                <w:b/>
-                <w:sz w:val="24"/>
-              </w:rPr>
-              <w:t>1</w:t>
-            </w:r>
-            <w:r>
-              <w:rPr>
-                <w:b/>
-                <w:sz w:val="24"/>
-              </w:rPr>
-              <w:t>/</w:t>
-            </w:r>
-            <w:r>
-              <w:rPr>
-                <w:b/>
-                <w:sz w:val="24"/>
-              </w:rPr>
-              <w:t>Desember</w:t>
-            </w:r>
-            <w:r>
-              <w:rPr>
-                <w:b/>
-                <w:sz w:val="24"/>
-              </w:rPr>
-              <w:t>/20</w:t>
-            </w:r>
-            <w:r>
-              <w:rPr>
-                <w:b/>
-                <w:sz w:val="24"/>
-              </w:rPr>
-              <w:t>15</w:t>
+                <w:b/>
+              </w:rPr>
+              <w:t xml:space="preserve">            /            /20</w:t>
             </w:r>
           </w:p>
         </w:tc>
@@ -2116,13 +1921,13 @@
           <w:p>
             <w:pPr>
               <w:rPr>
-                <w:sz w:val="28"/>
+                <w:sz w:val="26"/>
                 <w:szCs w:val="26"/>
               </w:rPr>
             </w:pPr>
             <w:r>
               <w:rPr>
-                <w:sz w:val="14"/>
+                <w:sz w:val="12"/>
                 <w:szCs w:val="26"/>
               </w:rPr>
               <w:t>Ttd:</w:t>
@@ -2132,7 +1937,7 @@
             <w:pPr>
               <w:jc w:val="center"/>
               <w:rPr>
-                <w:sz w:val="28"/>
+                <w:sz w:val="26"/>
                 <w:szCs w:val="26"/>
               </w:rPr>
             </w:pPr>
@@ -2141,7 +1946,7 @@
             <w:pPr>
               <w:jc w:val="center"/>
               <w:rPr>
-                <w:sz w:val="28"/>
+                <w:sz w:val="26"/>
                 <w:szCs w:val="26"/>
               </w:rPr>
             </w:pPr>
@@ -2150,7 +1955,7 @@
             <w:pPr>
               <w:jc w:val="center"/>
               <w:rPr>
-                <w:sz w:val="28"/>
+                <w:sz w:val="26"/>
                 <w:szCs w:val="26"/>
               </w:rPr>
             </w:pPr>
@@ -2159,7 +1964,7 @@
             <w:pPr>
               <w:jc w:val="center"/>
               <w:rPr>
-                <w:sz w:val="28"/>
+                <w:sz w:val="26"/>
                 <w:szCs w:val="26"/>
               </w:rPr>
             </w:pPr>
@@ -2177,13 +1982,11 @@
               <w:jc w:val="center"/>
               <w:rPr>
                 <w:b/>
-                <w:sz w:val="24"/>
               </w:rPr>
             </w:pPr>
             <w:r>
               <w:rPr>
                 <w:b/>
-                <w:sz w:val="24"/>
               </w:rPr>
               <w:t>Pembimbing Utama/Tunggal</w:t>
             </w:r>
@@ -2212,60 +2015,22 @@
               <w:jc w:val="center"/>
               <w:rPr>
                 <w:b/>
-                <w:sz w:val="28"/>
+                <w:sz w:val="26"/>
                 <w:szCs w:val="26"/>
               </w:rPr>
             </w:pPr>
             <w:r>
               <w:rPr>
-                <w:sz w:val="14"/>
+                <w:sz w:val="12"/>
                 <w:szCs w:val="26"/>
               </w:rPr>
               <w:t>Tgl:</w:t>
             </w:r>
             <w:r>
               <w:rPr>
-                <w:sz w:val="14"/>
-                <w:szCs w:val="26"/>
-              </w:rPr>
-              <w:t xml:space="preserve"> </w:t>
-            </w:r>
-            <w:r>
-              <w:rPr>
-                <w:b/>
-                <w:sz w:val="24"/>
-              </w:rPr>
-              <w:t>1</w:t>
-            </w:r>
-            <w:r>
-              <w:rPr>
-                <w:b/>
-                <w:sz w:val="24"/>
-              </w:rPr>
-              <w:t>/</w:t>
-            </w:r>
-            <w:r>
-              <w:rPr>
-                <w:b/>
-                <w:sz w:val="24"/>
-              </w:rPr>
-              <w:t>Desember</w:t>
-            </w:r>
-            <w:bookmarkStart w:id="0" w:name="_GoBack"/>
-            <w:bookmarkEnd w:id="0"/>
-            <w:r>
-              <w:rPr>
-                <w:b/>
-                <w:sz w:val="24"/>
-              </w:rPr>
-              <w:t>/20</w:t>
-            </w:r>
-            <w:r>
-              <w:rPr>
-                <w:b/>
-                <w:sz w:val="24"/>
-              </w:rPr>
-              <w:t>15</w:t>
+                <w:b/>
+              </w:rPr>
+              <w:t xml:space="preserve">            /            /20</w:t>
             </w:r>
           </w:p>
         </w:tc>
@@ -2281,13 +2046,13 @@
           <w:p>
             <w:pPr>
               <w:rPr>
-                <w:sz w:val="28"/>
+                <w:sz w:val="26"/>
                 <w:szCs w:val="26"/>
               </w:rPr>
             </w:pPr>
             <w:r>
               <w:rPr>
-                <w:sz w:val="14"/>
+                <w:sz w:val="12"/>
                 <w:szCs w:val="26"/>
               </w:rPr>
               <w:t>Ttd:</w:t>
@@ -2297,7 +2062,7 @@
             <w:pPr>
               <w:jc w:val="center"/>
               <w:rPr>
-                <w:sz w:val="28"/>
+                <w:sz w:val="26"/>
                 <w:szCs w:val="26"/>
               </w:rPr>
             </w:pPr>
@@ -2306,7 +2071,7 @@
             <w:pPr>
               <w:jc w:val="center"/>
               <w:rPr>
-                <w:sz w:val="28"/>
+                <w:sz w:val="26"/>
                 <w:szCs w:val="26"/>
               </w:rPr>
             </w:pPr>
@@ -2315,7 +2080,7 @@
             <w:pPr>
               <w:jc w:val="center"/>
               <w:rPr>
-                <w:sz w:val="28"/>
+                <w:sz w:val="26"/>
                 <w:szCs w:val="26"/>
               </w:rPr>
             </w:pPr>
@@ -2324,7 +2089,7 @@
             <w:pPr>
               <w:jc w:val="center"/>
               <w:rPr>
-                <w:sz w:val="28"/>
+                <w:sz w:val="26"/>
                 <w:szCs w:val="26"/>
               </w:rPr>
             </w:pPr>
@@ -2342,13 +2107,11 @@
               <w:jc w:val="center"/>
               <w:rPr>
                 <w:b/>
-                <w:sz w:val="24"/>
               </w:rPr>
             </w:pPr>
             <w:r>
               <w:rPr>
                 <w:b/>
-                <w:sz w:val="24"/>
               </w:rPr>
               <w:t>Pembimbing Pendamping</w:t>
             </w:r>
@@ -2361,7 +2124,7 @@
         <w:spacing w:after="0" w:line="480" w:lineRule="auto"/>
         <w:rPr>
           <w:b/>
-          <w:sz w:val="20"/>
+          <w:sz w:val="18"/>
           <w:szCs w:val="26"/>
         </w:rPr>
       </w:pPr>
@@ -2371,7 +2134,7 @@
         <w:spacing w:after="0" w:line="480" w:lineRule="auto"/>
         <w:rPr>
           <w:b/>
-          <w:sz w:val="20"/>
+          <w:sz w:val="18"/>
           <w:szCs w:val="26"/>
         </w:rPr>
       </w:pPr>
@@ -2381,7 +2144,7 @@
         <w:spacing w:after="0" w:line="480" w:lineRule="auto"/>
         <w:rPr>
           <w:b/>
-          <w:sz w:val="20"/>
+          <w:sz w:val="18"/>
           <w:szCs w:val="26"/>
         </w:rPr>
       </w:pPr>
@@ -2391,7 +2154,7 @@
         <w:spacing w:after="0" w:line="480" w:lineRule="auto"/>
         <w:rPr>
           <w:b/>
-          <w:sz w:val="20"/>
+          <w:sz w:val="18"/>
           <w:szCs w:val="26"/>
         </w:rPr>
       </w:pPr>
@@ -2401,7 +2164,7 @@
         <w:spacing w:after="0" w:line="240" w:lineRule="auto"/>
         <w:rPr>
           <w:b/>
-          <w:sz w:val="20"/>
+          <w:sz w:val="18"/>
           <w:szCs w:val="20"/>
         </w:rPr>
       </w:pPr>
@@ -2411,14 +2174,14 @@
         <w:spacing w:after="0" w:line="240" w:lineRule="auto"/>
         <w:rPr>
           <w:b/>
-          <w:sz w:val="20"/>
+          <w:sz w:val="18"/>
           <w:szCs w:val="20"/>
         </w:rPr>
       </w:pPr>
       <w:r>
         <w:rPr>
           <w:b/>
-          <w:sz w:val="20"/>
+          <w:sz w:val="18"/>
           <w:szCs w:val="20"/>
         </w:rPr>
         <w:t>Petunjuk</w:t>
@@ -2426,7 +2189,7 @@
       <w:r>
         <w:rPr>
           <w:b/>
-          <w:sz w:val="20"/>
+          <w:sz w:val="18"/>
           <w:szCs w:val="20"/>
         </w:rPr>
         <w:t xml:space="preserve"> :</w:t>
@@ -2441,13 +2204,13 @@
         </w:numPr>
         <w:spacing w:after="0" w:line="240" w:lineRule="auto"/>
         <w:rPr>
-          <w:sz w:val="18"/>
+          <w:sz w:val="16"/>
           <w:szCs w:val="16"/>
         </w:rPr>
       </w:pPr>
       <w:r>
         <w:rPr>
-          <w:sz w:val="18"/>
+          <w:sz w:val="16"/>
           <w:szCs w:val="16"/>
         </w:rPr>
         <w:t xml:space="preserve">* = coret yang tidak perlu </w:t>
@@ -2463,14 +2226,14 @@
         <w:spacing w:after="0" w:line="240" w:lineRule="auto"/>
         <w:rPr>
           <w:b/>
-          <w:sz w:val="18"/>
+          <w:sz w:val="16"/>
           <w:szCs w:val="16"/>
         </w:rPr>
       </w:pPr>
       <w:r>
         <w:rPr>
           <w:b/>
-          <w:sz w:val="18"/>
+          <w:sz w:val="16"/>
           <w:szCs w:val="16"/>
         </w:rPr>
         <w:t>Seluruh tanggal harus diisi dengan lengkap dan jelas</w:t>
@@ -2485,41 +2248,62 @@
         </w:numPr>
         <w:spacing w:after="0" w:line="240" w:lineRule="auto"/>
         <w:rPr>
-          <w:sz w:val="18"/>
+          <w:sz w:val="16"/>
           <w:szCs w:val="16"/>
         </w:rPr>
       </w:pPr>
       <w:r>
         <w:rPr>
-          <w:sz w:val="18"/>
+          <w:sz w:val="16"/>
           <w:szCs w:val="16"/>
         </w:rPr>
-        <w:t xml:space="preserve">Pada saat meminta persetujuan koordinator </w:t>
-      </w:r>
-      <w:r>
-        <w:rPr>
-          <w:sz w:val="18"/>
+        <w:t xml:space="preserve">Pada saat meminta persetujuan </w:t>
+      </w:r>
+      <w:r>
+        <w:rPr>
+          <w:sz w:val="16"/>
           <w:szCs w:val="16"/>
         </w:rPr>
+        <w:t xml:space="preserve">koordinator </w:t>
+      </w:r>
+      <w:r>
+        <w:rPr>
+          <w:sz w:val="16"/>
+          <w:szCs w:val="16"/>
+        </w:rPr>
         <w:t>skripsi</w:t>
       </w:r>
       <w:r>
         <w:rPr>
-          <w:sz w:val="18"/>
+          <w:sz w:val="16"/>
           <w:szCs w:val="16"/>
         </w:rPr>
-        <w:t xml:space="preserve">, harus memperlihatkan seluruh dokumen </w:t>
-      </w:r>
-      <w:r>
-        <w:rPr>
-          <w:sz w:val="18"/>
+        <w:t xml:space="preserve">, harus </w:t>
+      </w:r>
+      <w:r>
+        <w:rPr>
+          <w:sz w:val="16"/>
           <w:szCs w:val="16"/>
         </w:rPr>
+        <w:t>memperlihatkan seluruh</w:t>
+      </w:r>
+      <w:r>
+        <w:rPr>
+          <w:sz w:val="16"/>
+          <w:szCs w:val="16"/>
+        </w:rPr>
+        <w:t xml:space="preserve"> dokumen </w:t>
+      </w:r>
+      <w:r>
+        <w:rPr>
+          <w:sz w:val="16"/>
+          <w:szCs w:val="16"/>
+        </w:rPr>
         <w:t>yang diperlukan pada saat sidang</w:t>
       </w:r>
       <w:r>
         <w:rPr>
-          <w:sz w:val="18"/>
+          <w:sz w:val="16"/>
           <w:szCs w:val="16"/>
         </w:rPr>
         <w:t xml:space="preserve"> dan kartu bimbingan</w:t>
@@ -2534,31 +2318,50 @@
         </w:numPr>
         <w:spacing w:after="0" w:line="240" w:lineRule="auto"/>
         <w:rPr>
-          <w:sz w:val="18"/>
+          <w:sz w:val="16"/>
           <w:szCs w:val="16"/>
         </w:rPr>
       </w:pPr>
       <w:r>
         <w:rPr>
-          <w:sz w:val="18"/>
+          <w:sz w:val="16"/>
           <w:szCs w:val="16"/>
         </w:rPr>
         <w:t>Jika terjadi perubahan waktu</w:t>
       </w:r>
       <w:r>
         <w:rPr>
-          <w:sz w:val="18"/>
+          <w:sz w:val="16"/>
           <w:szCs w:val="16"/>
         </w:rPr>
         <w:t xml:space="preserve"> dan tempat pelaksanaan sidang skripsi,</w:t>
       </w:r>
       <w:r>
         <w:rPr>
-          <w:sz w:val="18"/>
+          <w:sz w:val="16"/>
           <w:szCs w:val="16"/>
         </w:rPr>
         <w:t xml:space="preserve"> formulir harus diganti dengan yang baru.</w:t>
       </w:r>
+    </w:p>
+    <w:p>
+      <w:pPr>
+        <w:spacing w:after="0" w:line="240" w:lineRule="auto"/>
+        <w:ind w:left="360"/>
+        <w:rPr>
+          <w:sz w:val="16"/>
+          <w:szCs w:val="16"/>
+        </w:rPr>
+      </w:pPr>
+    </w:p>
+    <w:p>
+      <w:pPr>
+        <w:spacing w:after="0" w:line="240" w:lineRule="auto"/>
+        <w:rPr>
+          <w:sz w:val="16"/>
+          <w:szCs w:val="16"/>
+        </w:rPr>
+      </w:pPr>
     </w:p>
     <w:sectPr>
       <w:pgSz w:w="11907" w:h="16839" w:code="9"/>
@@ -3955,7 +3758,6 @@
       <w:spacing w:after="0" w:line="240" w:lineRule="auto"/>
     </w:pPr>
     <w:tblPr>
-      <w:tblInd w:w="0" w:type="dxa"/>
       <w:tblBorders>
         <w:top w:val="single" w:sz="4" w:space="0" w:color="auto"/>
         <w:left w:val="single" w:sz="4" w:space="0" w:color="auto"/>
@@ -3964,12 +3766,6 @@
         <w:insideH w:val="single" w:sz="4" w:space="0" w:color="auto"/>
         <w:insideV w:val="single" w:sz="4" w:space="0" w:color="auto"/>
       </w:tblBorders>
-      <w:tblCellMar>
-        <w:top w:w="0" w:type="dxa"/>
-        <w:left w:w="108" w:type="dxa"/>
-        <w:bottom w:w="0" w:type="dxa"/>
-        <w:right w:w="108" w:type="dxa"/>
-      </w:tblCellMar>
     </w:tblPr>
   </w:style>
   <w:style w:type="paragraph" w:styleId="ListParagraph">
@@ -4262,7 +4058,6 @@
       <w:spacing w:after="0" w:line="240" w:lineRule="auto"/>
     </w:pPr>
     <w:tblPr>
-      <w:tblInd w:w="0" w:type="dxa"/>
       <w:tblBorders>
         <w:top w:val="single" w:sz="4" w:space="0" w:color="auto"/>
         <w:left w:val="single" w:sz="4" w:space="0" w:color="auto"/>
@@ -4271,12 +4066,6 @@
         <w:insideH w:val="single" w:sz="4" w:space="0" w:color="auto"/>
         <w:insideV w:val="single" w:sz="4" w:space="0" w:color="auto"/>
       </w:tblBorders>
-      <w:tblCellMar>
-        <w:top w:w="0" w:type="dxa"/>
-        <w:left w:w="108" w:type="dxa"/>
-        <w:bottom w:w="0" w:type="dxa"/>
-        <w:right w:w="108" w:type="dxa"/>
-      </w:tblCellMar>
     </w:tblPr>
   </w:style>
   <w:style w:type="paragraph" w:styleId="ListParagraph">
@@ -4613,7 +4402,7 @@
 </file>
 
 <file path=customXml/itemProps1.xml><?xml version="1.0" encoding="utf-8"?>
-<ds:datastoreItem xmlns:ds="http://schemas.openxmlformats.org/officeDocument/2006/customXml" ds:itemID="{453BBF47-0E60-4C01-90EA-22ECFBEC4579}">
+<ds:datastoreItem xmlns:ds="http://schemas.openxmlformats.org/officeDocument/2006/customXml" ds:itemID="{72BD9EC3-E397-4127-AA3C-B1D0BBB1CA91}">
   <ds:schemaRefs>
     <ds:schemaRef ds:uri="http://schemas.openxmlformats.org/officeDocument/2006/bibliography"/>
   </ds:schemaRefs>

</xml_diff>